<commit_message>
18 Wheelers and a Buff
- Fixed a hit dice/points mistake
- Added 18 wheelers
- Buffed vehicle strength for cherry bomb and blitz
</commit_message>
<xml_diff>
--- a/Equipment/Vehicles/Civilian Vehicles/Cherry Bomb.docx
+++ b/Equipment/Vehicles/Civilian Vehicles/Cherry Bomb.docx
@@ -221,7 +221,16 @@
               <w:jc w:val="center"/>
             </w:pPr>
             <w:r>
-              <w:t>8 (+3)</w:t>
+              <w:t>11</w:t>
+            </w:r>
+            <w:r>
+              <w:t xml:space="preserve"> (+</w:t>
+            </w:r>
+            <w:r>
+              <w:t>6</w:t>
+            </w:r>
+            <w:r>
+              <w:t>)</w:t>
             </w:r>
           </w:p>
         </w:tc>
@@ -406,7 +415,7 @@
               <w:jc w:val="center"/>
             </w:pPr>
             <w:r>
-              <w:t>40</w:t>
+              <w:t>56</w:t>
             </w:r>
           </w:p>
         </w:tc>
@@ -448,7 +457,10 @@
               <w:jc w:val="center"/>
             </w:pPr>
             <w:r>
-              <w:t>8d10</w:t>
+              <w:t>8d1</w:t>
+            </w:r>
+            <w:r>
+              <w:t>2</w:t>
             </w:r>
           </w:p>
         </w:tc>
@@ -1036,10 +1048,7 @@
               <w:t xml:space="preserve">If the </w:t>
             </w:r>
             <w:r>
-              <w:t>vehicle</w:t>
-            </w:r>
-            <w:r>
-              <w:t xml:space="preserve"> </w:t>
+              <w:t xml:space="preserve">vehicle </w:t>
             </w:r>
             <w:r>
               <w:t xml:space="preserve">falls </w:t>
@@ -1084,10 +1093,7 @@
               <w:t xml:space="preserve">, attacks made against the </w:t>
             </w:r>
             <w:r>
-              <w:t>vehicle</w:t>
-            </w:r>
-            <w:r>
-              <w:t xml:space="preserve"> </w:t>
+              <w:t xml:space="preserve">vehicle </w:t>
             </w:r>
             <w:r>
               <w:t>have advantage.</w:t>
@@ -1150,13 +1156,7 @@
               <w:t xml:space="preserve">Juke (2 AP). </w:t>
             </w:r>
             <w:r>
-              <w:t xml:space="preserve">The </w:t>
-            </w:r>
-            <w:r>
-              <w:t>vehicle</w:t>
-            </w:r>
-            <w:r>
-              <w:t xml:space="preserve"> adds +3 bonus to its AC (or the AC of a passenger) against one attack or to one Agility saving throw it makes.</w:t>
+              <w:t>The vehicle adds +3 bonus to its AC (or the AC of a passenger) against one attack or to one Agility saving throw it makes.</w:t>
             </w:r>
           </w:p>
         </w:tc>
@@ -1410,40 +1410,7 @@
           <w:p/>
           <w:p>
             <w:r>
-              <w:t xml:space="preserve">Powered by a </w:t>
-            </w:r>
-            <w:r>
-              <w:t>950-horsepower</w:t>
-            </w:r>
-            <w:r>
-              <w:t xml:space="preserve"> atomic V8 engine, it was capable of accelerating from 0 to 60 miles per hour (96 km/h) in 0.3 seconds and </w:t>
-            </w:r>
-            <w:r>
-              <w:t>could reach</w:t>
-            </w:r>
-            <w:r>
-              <w:t xml:space="preserve"> top speeds </w:t>
-            </w:r>
-            <w:r>
-              <w:t>“</w:t>
-            </w:r>
-            <w:r>
-              <w:t>once reserved for Army Space Troopers.</w:t>
-            </w:r>
-            <w:r>
-              <w:t>”</w:t>
-            </w:r>
-            <w:r>
-              <w:t xml:space="preserve"> The flexi-glass dome is rated not only as shatter-proof, but also capable of stopping small arms fire, making it safe </w:t>
-            </w:r>
-            <w:r>
-              <w:t>“</w:t>
-            </w:r>
-            <w:r>
-              <w:t>from the golden fields of Oklahoma to the streets of downtown Boston</w:t>
-            </w:r>
-            <w:r>
-              <w:t>.”</w:t>
+              <w:t>Powered by a 950-horsepower atomic V8 engine, it was capable of accelerating from 0 to 60 miles per hour (96 km/h) in 0.3 seconds and could reach top speeds “once reserved for Army Space Troopers.” The flexi-glass dome is rated not only as shatter-proof, but also capable of stopping small arms fire, making it safe “from the golden fields of Oklahoma to the streets of downtown Boston.”</w:t>
             </w:r>
           </w:p>
         </w:tc>

</xml_diff>